<commit_message>
added pattern examples for java and golang
</commit_message>
<xml_diff>
--- a/Patterns.docx
+++ b/Patterns.docx
@@ -220,7 +220,7 @@
       <w:pPr>
         <w:pStyle w:val="Default"/>
         <w:rPr>
-          <w:lang w:val="en-US"/>
+          <w:lang w:val="ru-RU"/>
         </w:rPr>
       </w:pPr>
       <w:r>
@@ -692,8 +692,6 @@
         </w:rPr>
         <w:t>возвращаем его, если нет – создаем новий обьект и кешируем его!!!</w:t>
       </w:r>
-      <w:bookmarkStart w:id="0" w:name="_GoBack"/>
-      <w:bookmarkEnd w:id="0"/>
     </w:p>
     <w:p>
       <w:pPr>
@@ -743,19 +741,7 @@
         <w:rPr>
           <w:lang w:val="ru-RU"/>
         </w:rPr>
-        <w:t>Проблема</w:t>
-      </w:r>
-      <w:r>
-        <w:rPr>
-          <w:lang w:val="ru-RU"/>
-        </w:rPr>
-        <w:t xml:space="preserve">: </w:t>
-      </w:r>
-      <w:r>
-        <w:rPr>
-          <w:lang w:val="ru-RU"/>
-        </w:rPr>
-        <w:t>Необходимо контролировать доступ к объекту, не изменяя при этом поведение</w:t>
+        <w:t>Проблема: Необходимо контролировать доступ к объекту, не изменяя при этом поведение</w:t>
       </w:r>
       <w:r>
         <w:rPr>
@@ -782,19 +768,7 @@
         <w:rPr>
           <w:lang w:val="ru-RU"/>
         </w:rPr>
-        <w:t>Решение</w:t>
-      </w:r>
-      <w:r>
-        <w:rPr>
-          <w:lang w:val="ru-RU"/>
-        </w:rPr>
-        <w:t xml:space="preserve">: </w:t>
-      </w:r>
-      <w:r>
-        <w:rPr>
-          <w:lang w:val="ru-RU"/>
-        </w:rPr>
-        <w:t xml:space="preserve">Создать суррогат реального объекта. «Заместитель» хранит ссылку, которая позволяет заместителю обратиться к реальному субъекту (объект класса «Заместитель» может обращаться к объекту класса «Субъект», если интерфейсы «Реального Субъекта» и «Субъекта» одинаковы). Поскольку интерфейс «Реального Субъекта» идентичен интерфейсу «Субъекта», так, что «Заместителя» можно подставить вместо «Реального Субъекта», контролирует доступ к «Реальному </w:t>
+        <w:t xml:space="preserve">Решение: Создать суррогат реального объекта. «Заместитель» хранит ссылку, которая позволяет заместителю обратиться к реальному субъекту (объект класса «Заместитель» может обращаться к объекту класса «Субъект», если интерфейсы «Реального Субъекта» и «Субъекта» одинаковы). Поскольку интерфейс «Реального Субъекта» идентичен интерфейсу «Субъекта», так, что «Заместителя» можно подставить вместо «Реального Субъекта», контролирует доступ к «Реальному </w:t>
       </w:r>
       <w:r>
         <w:rPr>
@@ -1244,7 +1218,7 @@
           <w:b/>
           <w:sz w:val="32"/>
           <w:szCs w:val="32"/>
-          <w:lang w:val="en-US"/>
+          <w:lang w:val="ru-RU"/>
         </w:rPr>
       </w:pPr>
       <w:r>
@@ -1260,7 +1234,7 @@
           <w:b/>
           <w:sz w:val="32"/>
           <w:szCs w:val="32"/>
-          <w:lang w:val="en-US"/>
+          <w:lang w:val="ru-RU"/>
         </w:rPr>
         <w:t>:</w:t>
       </w:r>
@@ -1269,19 +1243,47 @@
       <w:pPr>
         <w:pStyle w:val="Default"/>
         <w:rPr>
-          <w:lang w:val="en-US"/>
-        </w:rPr>
-      </w:pPr>
-      <w:r>
-        <w:rPr>
-          <w:b/>
-          <w:lang w:val="en-US"/>
-        </w:rPr>
-        <w:t>Chain of Responsibility</w:t>
-      </w:r>
-      <w:r>
-        <w:rPr>
-          <w:lang w:val="en-US"/>
+          <w:lang w:val="ru-RU"/>
+        </w:rPr>
+      </w:pPr>
+      <w:r>
+        <w:rPr>
+          <w:b/>
+          <w:lang w:val="en-US"/>
+        </w:rPr>
+        <w:t>Chain</w:t>
+      </w:r>
+      <w:r>
+        <w:rPr>
+          <w:b/>
+          <w:lang w:val="ru-RU"/>
+        </w:rPr>
+        <w:t xml:space="preserve"> </w:t>
+      </w:r>
+      <w:r>
+        <w:rPr>
+          <w:b/>
+          <w:lang w:val="en-US"/>
+        </w:rPr>
+        <w:t>of</w:t>
+      </w:r>
+      <w:r>
+        <w:rPr>
+          <w:b/>
+          <w:lang w:val="ru-RU"/>
+        </w:rPr>
+        <w:t xml:space="preserve"> </w:t>
+      </w:r>
+      <w:r>
+        <w:rPr>
+          <w:b/>
+          <w:lang w:val="en-US"/>
+        </w:rPr>
+        <w:t>Responsibility</w:t>
+      </w:r>
+      <w:r>
+        <w:rPr>
+          <w:lang w:val="ru-RU"/>
         </w:rPr>
         <w:t xml:space="preserve"> (</w:t>
       </w:r>
@@ -1290,13 +1292,13 @@
       </w:r>
       <w:r>
         <w:rPr>
-          <w:lang w:val="en-US"/>
+          <w:lang w:val="ru-RU"/>
         </w:rPr>
         <w:t>епочка ответственности</w:t>
       </w:r>
       <w:r>
         <w:rPr>
-          <w:lang w:val="en-US"/>
+          <w:lang w:val="ru-RU"/>
         </w:rPr>
         <w:t>)</w:t>
       </w:r>
@@ -1306,26 +1308,14 @@
         <w:pStyle w:val="Default"/>
       </w:pPr>
       <w:r>
-        <w:t>Избегает связывания отправителя запроса с его получателем, давая возможность обработать запрос более чем одному обьекту. Связ</w:t>
-      </w:r>
-      <w:r>
-        <w:t>ы</w:t>
-      </w:r>
-      <w:r>
-        <w:t>вает обьект</w:t>
-      </w:r>
-      <w:r>
-        <w:t>ы</w:t>
-      </w:r>
-      <w:r>
-        <w:t>-получатели и передает запрос по цепочке пока обьект не обработает его.</w:t>
-      </w:r>
-    </w:p>
-    <w:p>
-      <w:pPr>
-        <w:pStyle w:val="Default"/>
-        <w:rPr>
-          <w:lang w:val="en-US"/>
+        <w:t>Избегает связывания отправителя запроса с его получателем, давая возможность обработать запрос более чем одному обьекту. Связывает обьекты-получатели и передает запрос по цепочке пока обьект не обработает его.</w:t>
+      </w:r>
+    </w:p>
+    <w:p>
+      <w:pPr>
+        <w:pStyle w:val="Default"/>
+        <w:rPr>
+          <w:lang w:val="ru-RU"/>
         </w:rPr>
       </w:pPr>
       <w:r>
@@ -1337,7 +1327,7 @@
       </w:r>
       <w:r>
         <w:rPr>
-          <w:lang w:val="en-US"/>
+          <w:lang w:val="ru-RU"/>
         </w:rPr>
         <w:t xml:space="preserve"> (команда)</w:t>
       </w:r>
@@ -1354,7 +1344,7 @@
       <w:pPr>
         <w:pStyle w:val="Default"/>
         <w:rPr>
-          <w:lang w:val="en-US"/>
+          <w:lang w:val="ru-RU"/>
         </w:rPr>
       </w:pPr>
       <w:r>
@@ -1367,7 +1357,7 @@
       </w:r>
       <w:r>
         <w:rPr>
-          <w:lang w:val="en-US"/>
+          <w:lang w:val="ru-RU"/>
         </w:rPr>
         <w:t xml:space="preserve"> (интерпретатор)</w:t>
       </w:r>
@@ -1848,10 +1838,7 @@
         <w:t>Encapsulation</w:t>
       </w:r>
       <w:r>
-        <w:t xml:space="preserve"> </w:t>
-      </w:r>
-      <w:r>
-        <w:t>–</w:t>
+        <w:t xml:space="preserve"> –</w:t>
       </w:r>
       <w:r>
         <w:t xml:space="preserve"> это метод упрощения работы со сложной системой для конечных пользователей. Пользователю не нужно беспокоиться о внутренних деталях и сложностях системы. Инкапсуляция </w:t>
@@ -1959,10 +1946,7 @@
         <w:t>инамическая диспетчеризация методов</w:t>
       </w:r>
       <w:r>
-        <w:t>)</w:t>
-      </w:r>
-      <w:r>
-        <w:t>.</w:t>
+        <w:t>).</w:t>
       </w:r>
       <w:r>
         <w:rPr>
@@ -2697,16 +2681,7 @@
         <w:t>”</w:t>
       </w:r>
       <w:r>
-        <w:t xml:space="preserve"> </w:t>
-      </w:r>
-      <w:r>
-        <w:t>Если класс отвечает за несколько операций сразу, вероятность возникновения багов возрастает</w:t>
-      </w:r>
-      <w:r>
-        <w:t>. В</w:t>
-      </w:r>
-      <w:r>
-        <w:t xml:space="preserve">нося </w:t>
+        <w:t xml:space="preserve"> Если класс отвечает за несколько операций сразу, вероятность возникновения багов возрастает. Внося </w:t>
       </w:r>
       <w:r>
         <w:lastRenderedPageBreak/>
@@ -2844,13 +2819,7 @@
         <w:rPr>
           <w:lang w:val="ru-RU"/>
         </w:rPr>
-        <w:t xml:space="preserve"> </w:t>
-      </w:r>
-      <w:r>
-        <w:rPr>
-          <w:lang w:val="ru-RU"/>
-        </w:rPr>
-        <w:t>В случаях, когда класс-потомок не способен выполнять те же действия, что и класс-родитель, в</w:t>
+        <w:t xml:space="preserve"> В случаях, когда класс-потомок не способен выполнять те же действия, что и класс-родитель, в</w:t>
       </w:r>
       <w:r>
         <w:rPr>
@@ -2862,13 +2831,7 @@
         <w:rPr>
           <w:lang w:val="ru-RU"/>
         </w:rPr>
-        <w:t xml:space="preserve"> </w:t>
-      </w:r>
-      <w:r>
-        <w:rPr>
-          <w:lang w:val="ru-RU"/>
-        </w:rPr>
-        <w:t>Если у вас имеется класс и вы создаете на его базе другой класс, исходный класс становится родителем, а новый – его потомком. Класс-потомок должен производить такие же операции, как и класс-родитель. Эт</w:t>
+        <w:t xml:space="preserve"> Если у вас имеется класс и вы создаете на его базе другой класс, исходный класс становится родителем, а новый – его потомком. Класс-потомок должен производить такие же операции, как и класс-родитель. Эт</w:t>
       </w:r>
       <w:r>
         <w:rPr>
@@ -2880,13 +2843,7 @@
         <w:rPr>
           <w:lang w:val="ru-RU"/>
         </w:rPr>
-        <w:t xml:space="preserve"> </w:t>
-      </w:r>
-      <w:r>
-        <w:rPr>
-          <w:lang w:val="ru-RU"/>
-        </w:rPr>
-        <w:t>Необходимо, чтобы класс-потомок был способен обрабатывать те же запросы, что и родитель, и выдавать тот же результат. Или же результат может отличаться, но при этом относиться к тому же типу.</w:t>
+        <w:t xml:space="preserve"> Необходимо, чтобы класс-потомок был способен обрабатывать те же запросы, что и родитель, и выдавать тот же результат. Или же результат может отличаться, но при этом относиться к тому же типу.</w:t>
       </w:r>
     </w:p>
     <w:p>
@@ -2942,13 +2899,7 @@
         <w:rPr>
           <w:lang w:val="ru-RU"/>
         </w:rPr>
-        <w:t xml:space="preserve"> </w:t>
-      </w:r>
-      <w:r>
-        <w:rPr>
-          <w:lang w:val="ru-RU"/>
-        </w:rPr>
-        <w:t>Когда классу приходится производить действия, не несущие никакой реальной пользы, это выливается в пустую трату ресурса, а в случае, если класс выполнять эти действия не способе</w:t>
+        <w:t xml:space="preserve"> Когда классу приходится производить действия, не несущие никакой реальной пользы, это выливается в пустую трату ресурса, а в случае, если класс выполнять эти действия не способе</w:t>
       </w:r>
       <w:r>
         <w:rPr>
@@ -2960,13 +2911,7 @@
         <w:rPr>
           <w:lang w:val="ru-RU"/>
         </w:rPr>
-        <w:t xml:space="preserve"> </w:t>
-      </w:r>
-      <w:r>
-        <w:rPr>
-          <w:lang w:val="ru-RU"/>
-        </w:rPr>
-        <w:t>Класс должен производить только те операции, которые необходимы для осуществления его функций. Все другие действия следует либо удалить совсем, либо переместить, если есть вероятность, что они понадобятся другому классу в будущем.</w:t>
+        <w:t xml:space="preserve"> Класс должен производить только те операции, которые необходимы для осуществления его функций. Все другие действия следует либо удалить совсем, либо переместить, если есть вероятность, что они понадобятся другому классу в будущем.</w:t>
       </w:r>
       <w:r>
         <w:rPr>
@@ -3018,13 +2963,7 @@
         <w:rPr>
           <w:lang w:val="ru-RU"/>
         </w:rPr>
-        <w:t xml:space="preserve">” </w:t>
-      </w:r>
-      <w:r>
-        <w:rPr>
-          <w:lang w:val="ru-RU"/>
-        </w:rPr>
-        <w:t>Согласно данному принципу, класс не должен соединяться с инструментом, который применяет для выполнения операции. Вместо этого он должен быть соединён с интерфейсом, который поможет установить связ</w:t>
+        <w:t>” Согласно данному принципу, класс не должен соединяться с инструментом, который применяет для выполнения операции. Вместо этого он должен быть соединён с интерфейсом, который поможет установить связ</w:t>
       </w:r>
       <w:r>
         <w:rPr>
@@ -3036,25 +2975,7 @@
         <w:rPr>
           <w:lang w:val="ru-RU"/>
         </w:rPr>
-        <w:t xml:space="preserve"> </w:t>
-      </w:r>
-      <w:r>
-        <w:rPr>
-          <w:lang w:val="ru-RU"/>
-        </w:rPr>
-        <w:t>Кроме того, принцип гласит, что ни интерфейс, ни класс, не обязаны вникать в специфику работы инструмента. Напротив, это инструмент должен подходить под требования интерфейса.</w:t>
-      </w:r>
-      <w:r>
-        <w:rPr>
-          <w:lang w:val="ru-RU"/>
-        </w:rPr>
-        <w:t xml:space="preserve"> </w:t>
-      </w:r>
-      <w:r>
-        <w:rPr>
-          <w:lang w:val="ru-RU"/>
-        </w:rPr>
-        <w:t>Этот принцип служит для того, чтобы устранить зависимость классов верхнего уровня от классов нижнего уровня за счёт введения интерфейсов.</w:t>
+        <w:t xml:space="preserve"> Кроме того, принцип гласит, что ни интерфейс, ни класс, не обязаны вникать в специфику работы инструмента. Напротив, это инструмент должен подходить под требования интерфейса. Этот принцип служит для того, чтобы устранить зависимость классов верхнего уровня от классов нижнего уровня за счёт введения интерфейсов.</w:t>
       </w:r>
     </w:p>
     <w:p>
@@ -3069,7 +2990,7 @@
           <w:b/>
           <w:sz w:val="32"/>
           <w:szCs w:val="32"/>
-          <w:lang w:val="en-US"/>
+          <w:lang w:val="ru-RU"/>
         </w:rPr>
       </w:pPr>
       <w:r>
@@ -3085,7 +3006,7 @@
           <w:b/>
           <w:sz w:val="32"/>
           <w:szCs w:val="32"/>
-          <w:lang w:val="en-US"/>
+          <w:lang w:val="ru-RU"/>
         </w:rPr>
         <w:t xml:space="preserve"> </w:t>
       </w:r>
@@ -3094,9 +3015,9 @@
           <w:b/>
           <w:sz w:val="32"/>
           <w:szCs w:val="32"/>
-          <w:lang w:val="en-US"/>
-        </w:rPr>
-        <w:t>(don't repeat yourself)</w:t>
+          <w:lang w:val="ru-RU"/>
+        </w:rPr>
+        <w:t>(</w:t>
       </w:r>
       <w:r>
         <w:rPr>
@@ -3105,111 +3026,52 @@
           <w:szCs w:val="32"/>
           <w:lang w:val="en-US"/>
         </w:rPr>
-        <w:t>:</w:t>
-      </w:r>
-    </w:p>
-    <w:p>
-      <w:pPr>
-        <w:pStyle w:val="Default"/>
-        <w:rPr>
-          <w:lang w:val="ru-RU"/>
-        </w:rPr>
-      </w:pPr>
-      <w:r>
-        <w:rPr>
-          <w:lang w:val="ru-RU"/>
-        </w:rPr>
-        <w:t>Каждая часть знания должна иметь единственное, непротиворечивое и авторитетное представление в рамках системы</w:t>
-      </w:r>
-    </w:p>
-    <w:p>
-      <w:pPr>
-        <w:pStyle w:val="Default"/>
-        <w:rPr>
-          <w:lang w:val="ru-RU"/>
-        </w:rPr>
-      </w:pPr>
-    </w:p>
-    <w:p>
-      <w:pPr>
-        <w:pStyle w:val="Default"/>
+        <w:t>don</w:t>
+      </w:r>
+      <w:r>
         <w:rPr>
           <w:b/>
           <w:sz w:val="32"/>
           <w:szCs w:val="32"/>
-          <w:lang w:val="en-US"/>
-        </w:rPr>
-      </w:pPr>
+          <w:lang w:val="ru-RU"/>
+        </w:rPr>
+        <w:t>'</w:t>
+      </w:r>
       <w:r>
         <w:rPr>
           <w:b/>
           <w:sz w:val="32"/>
           <w:szCs w:val="32"/>
-        </w:rPr>
-        <w:t>KISS</w:t>
+          <w:lang w:val="en-US"/>
+        </w:rPr>
+        <w:t>t</w:t>
       </w:r>
       <w:r>
         <w:rPr>
           <w:b/>
           <w:sz w:val="32"/>
           <w:szCs w:val="32"/>
-          <w:lang w:val="en-US"/>
-        </w:rPr>
-        <w:t xml:space="preserve"> (keep it simple, stupid):</w:t>
-      </w:r>
-    </w:p>
-    <w:p>
-      <w:pPr>
-        <w:pStyle w:val="Default"/>
-        <w:rPr>
-          <w:lang w:val="ru-RU"/>
-        </w:rPr>
-      </w:pPr>
-      <w:r>
-        <w:rPr>
-          <w:lang w:val="ru-RU"/>
-        </w:rPr>
-        <w:t xml:space="preserve">Принцип </w:t>
-      </w:r>
-      <w:r>
-        <w:rPr>
-          <w:lang w:val="en-US"/>
-        </w:rPr>
-        <w:t>KISS</w:t>
-      </w:r>
-      <w:r>
-        <w:rPr>
-          <w:lang w:val="ru-RU"/>
-        </w:rPr>
-        <w:t xml:space="preserve"> утверждает, что большинство систем работают лучше всего, если они остаются простыми, а не усложняются. Поэтому в области проектирования простота должна быть одной из ключевых целей, и следует избегать ненужной сложности</w:t>
-      </w:r>
-    </w:p>
-    <w:p>
-      <w:pPr>
-        <w:pStyle w:val="Default"/>
-        <w:rPr>
-          <w:lang w:val="ru-RU"/>
-        </w:rPr>
-      </w:pPr>
-    </w:p>
-    <w:p>
-      <w:pPr>
-        <w:pStyle w:val="Default"/>
+          <w:lang w:val="ru-RU"/>
+        </w:rPr>
+        <w:t xml:space="preserve"> </w:t>
+      </w:r>
+      <w:r>
         <w:rPr>
           <w:b/>
           <w:sz w:val="32"/>
           <w:szCs w:val="32"/>
           <w:lang w:val="en-US"/>
         </w:rPr>
-      </w:pPr>
+        <w:t>repeat</w:t>
+      </w:r>
       <w:r>
         <w:rPr>
           <w:b/>
           <w:sz w:val="32"/>
           <w:szCs w:val="32"/>
-          <w:lang w:val="en-US"/>
-        </w:rPr>
-        <w:t>YAGNI</w:t>
+          <w:lang w:val="ru-RU"/>
+        </w:rPr>
+        <w:t xml:space="preserve"> </w:t>
       </w:r>
       <w:r>
         <w:rPr>
@@ -3218,6 +3080,140 @@
           <w:szCs w:val="32"/>
           <w:lang w:val="en-US"/>
         </w:rPr>
+        <w:t>yourself</w:t>
+      </w:r>
+      <w:r>
+        <w:rPr>
+          <w:b/>
+          <w:sz w:val="32"/>
+          <w:szCs w:val="32"/>
+          <w:lang w:val="ru-RU"/>
+        </w:rPr>
+        <w:t>):</w:t>
+      </w:r>
+    </w:p>
+    <w:p>
+      <w:pPr>
+        <w:pStyle w:val="Default"/>
+        <w:rPr>
+          <w:lang w:val="ru-RU"/>
+        </w:rPr>
+      </w:pPr>
+      <w:r>
+        <w:rPr>
+          <w:lang w:val="ru-RU"/>
+        </w:rPr>
+        <w:t>Каждая часть знания должна иметь единственное, непротиворечивое и авторитетное представление в рамках системы</w:t>
+      </w:r>
+      <w:r>
+        <w:rPr>
+          <w:lang w:val="ru-RU"/>
+        </w:rPr>
+        <w:t>.</w:t>
+      </w:r>
+    </w:p>
+    <w:p>
+      <w:pPr>
+        <w:pStyle w:val="Default"/>
+        <w:rPr>
+          <w:lang w:val="ru-RU"/>
+        </w:rPr>
+      </w:pPr>
+    </w:p>
+    <w:p>
+      <w:pPr>
+        <w:pStyle w:val="Default"/>
+        <w:rPr>
+          <w:b/>
+          <w:sz w:val="32"/>
+          <w:szCs w:val="32"/>
+          <w:lang w:val="en-US"/>
+        </w:rPr>
+      </w:pPr>
+      <w:r>
+        <w:rPr>
+          <w:b/>
+          <w:sz w:val="32"/>
+          <w:szCs w:val="32"/>
+        </w:rPr>
+        <w:t>KISS</w:t>
+      </w:r>
+      <w:r>
+        <w:rPr>
+          <w:b/>
+          <w:sz w:val="32"/>
+          <w:szCs w:val="32"/>
+          <w:lang w:val="en-US"/>
+        </w:rPr>
+        <w:t xml:space="preserve"> (keep it simple, stupid):</w:t>
+      </w:r>
+    </w:p>
+    <w:p>
+      <w:pPr>
+        <w:pStyle w:val="Default"/>
+        <w:rPr>
+          <w:lang w:val="ru-RU"/>
+        </w:rPr>
+      </w:pPr>
+      <w:r>
+        <w:rPr>
+          <w:lang w:val="ru-RU"/>
+        </w:rPr>
+        <w:t xml:space="preserve">Принцип </w:t>
+      </w:r>
+      <w:r>
+        <w:rPr>
+          <w:lang w:val="en-US"/>
+        </w:rPr>
+        <w:t>KISS</w:t>
+      </w:r>
+      <w:r>
+        <w:rPr>
+          <w:lang w:val="ru-RU"/>
+        </w:rPr>
+        <w:t xml:space="preserve"> утверждает, что большинство систем работают лучше всего, если они остаются простыми, а не усложняются. Поэтому в области проектирования простота должна быть одной из ключевых целей, и следует избегать ненужной сложности</w:t>
+      </w:r>
+      <w:r>
+        <w:rPr>
+          <w:lang w:val="ru-RU"/>
+        </w:rPr>
+        <w:t>.</w:t>
+      </w:r>
+    </w:p>
+    <w:p>
+      <w:pPr>
+        <w:pStyle w:val="Default"/>
+        <w:rPr>
+          <w:lang w:val="ru-RU"/>
+        </w:rPr>
+      </w:pPr>
+    </w:p>
+    <w:p>
+      <w:pPr>
+        <w:pStyle w:val="Default"/>
+        <w:rPr>
+          <w:b/>
+          <w:sz w:val="32"/>
+          <w:szCs w:val="32"/>
+          <w:lang w:val="en-US"/>
+        </w:rPr>
+      </w:pPr>
+      <w:r>
+        <w:rPr>
+          <w:b/>
+          <w:sz w:val="32"/>
+          <w:szCs w:val="32"/>
+          <w:lang w:val="en-US"/>
+        </w:rPr>
+        <w:t>YAGNI</w:t>
+      </w:r>
+      <w:r>
+        <w:rPr>
+          <w:b/>
+          <w:sz w:val="32"/>
+          <w:szCs w:val="32"/>
+          <w:lang w:val="en-US"/>
+        </w:rPr>
         <w:t xml:space="preserve"> (you aren't gonna need it):</w:t>
       </w:r>
     </w:p>
@@ -3252,6 +3248,151 @@
         </w:rPr>
         <w:t>желание писать код, который не нужен прямо сейчас, но может понадобиться в будущем</w:t>
       </w:r>
+      <w:r>
+        <w:rPr>
+          <w:lang w:val="ru-RU"/>
+        </w:rPr>
+        <w:t>.</w:t>
+      </w:r>
+    </w:p>
+    <w:p>
+      <w:pPr>
+        <w:pStyle w:val="Default"/>
+        <w:rPr>
+          <w:lang w:val="ru-RU"/>
+        </w:rPr>
+      </w:pPr>
+    </w:p>
+    <w:p>
+      <w:pPr>
+        <w:pStyle w:val="Default"/>
+        <w:rPr>
+          <w:b/>
+          <w:sz w:val="32"/>
+          <w:szCs w:val="32"/>
+          <w:lang w:val="en-US"/>
+        </w:rPr>
+      </w:pPr>
+      <w:r>
+        <w:rPr>
+          <w:b/>
+          <w:sz w:val="32"/>
+          <w:szCs w:val="32"/>
+          <w:lang w:val="en-US"/>
+        </w:rPr>
+        <w:t>DI and IoC</w:t>
+      </w:r>
+    </w:p>
+    <w:p>
+      <w:pPr>
+        <w:pStyle w:val="Default"/>
+        <w:rPr>
+          <w:lang w:val="en-US"/>
+        </w:rPr>
+      </w:pPr>
+    </w:p>
+    <w:p>
+      <w:pPr>
+        <w:pStyle w:val="Default"/>
+        <w:rPr>
+          <w:b/>
+          <w:sz w:val="32"/>
+          <w:szCs w:val="32"/>
+          <w:lang w:val="en-US"/>
+        </w:rPr>
+      </w:pPr>
+      <w:r>
+        <w:rPr>
+          <w:b/>
+          <w:sz w:val="32"/>
+          <w:szCs w:val="32"/>
+          <w:lang w:val="en-US"/>
+        </w:rPr>
+        <w:t>DDD (Domain-Driven Design)</w:t>
+      </w:r>
+    </w:p>
+    <w:p>
+      <w:pPr>
+        <w:pStyle w:val="Default"/>
+        <w:rPr>
+          <w:lang w:val="en-US"/>
+        </w:rPr>
+      </w:pPr>
+    </w:p>
+    <w:p>
+      <w:pPr>
+        <w:pStyle w:val="Default"/>
+        <w:rPr>
+          <w:b/>
+          <w:sz w:val="32"/>
+          <w:szCs w:val="32"/>
+          <w:lang w:val="en-US"/>
+        </w:rPr>
+      </w:pPr>
+      <w:r>
+        <w:rPr>
+          <w:b/>
+          <w:sz w:val="32"/>
+          <w:szCs w:val="32"/>
+          <w:lang w:val="en-US"/>
+        </w:rPr>
+        <w:t>Application Layers</w:t>
+      </w:r>
+    </w:p>
+    <w:p>
+      <w:pPr>
+        <w:pStyle w:val="Default"/>
+        <w:rPr>
+          <w:lang w:val="en-US"/>
+        </w:rPr>
+      </w:pPr>
+    </w:p>
+    <w:p>
+      <w:pPr>
+        <w:pStyle w:val="Default"/>
+        <w:rPr>
+          <w:b/>
+          <w:sz w:val="32"/>
+          <w:szCs w:val="32"/>
+          <w:lang w:val="en-US"/>
+        </w:rPr>
+      </w:pPr>
+      <w:r>
+        <w:rPr>
+          <w:b/>
+          <w:sz w:val="32"/>
+          <w:szCs w:val="32"/>
+          <w:lang w:val="en-US"/>
+        </w:rPr>
+        <w:t>CI</w:t>
+      </w:r>
+      <w:r>
+        <w:rPr>
+          <w:b/>
+          <w:sz w:val="32"/>
+          <w:szCs w:val="32"/>
+          <w:lang w:val="en-US"/>
+        </w:rPr>
+        <w:t>/CD</w:t>
+      </w:r>
+    </w:p>
+    <w:p>
+      <w:pPr>
+        <w:pStyle w:val="Default"/>
+        <w:rPr>
+          <w:lang w:val="en-US"/>
+        </w:rPr>
+      </w:pPr>
+    </w:p>
+    <w:p>
+      <w:pPr>
+        <w:pStyle w:val="Default"/>
+        <w:rPr>
+          <w:lang w:val="en-US"/>
+        </w:rPr>
+      </w:pPr>
+      <w:bookmarkStart w:id="0" w:name="_GoBack"/>
+      <w:bookmarkEnd w:id="0"/>
     </w:p>
     <w:sectPr>
       <w:pgSz w:w="12240" w:h="15840"/>

</xml_diff>